<commit_message>
#1: updated fix for delete issue
</commit_message>
<xml_diff>
--- a/issue/output_issue3_20220310a/deleteOP_issue3_20220310a.docx
+++ b/issue/output_issue3_20220310a/deleteOP_issue3_20220310a.docx
@@ -145,7 +145,7 @@
           <w:sz w:val="28"/>
           <w:szCs w:val="28"/>
         </w:rPr>
-        <w:t xml:space="preserve"> not working as per the requirement. The name entered for deletion should be searched and then deleted, but here the user entered name is </w:t>
+        <w:t xml:space="preserve"> not working as per the requirement. The name entered for </w:t>
       </w:r>
       <w:proofErr w:type="gramStart"/>
       <w:r>
@@ -153,7 +153,7 @@
           <w:sz w:val="28"/>
           <w:szCs w:val="28"/>
         </w:rPr>
-        <w:t>not</w:t>
+        <w:t>deletion</w:t>
       </w:r>
       <w:proofErr w:type="gramEnd"/>
       <w:r>
@@ -161,7 +161,7 @@
           <w:sz w:val="28"/>
           <w:szCs w:val="28"/>
         </w:rPr>
-        <w:t xml:space="preserve"> deleting.</w:t>
+        <w:t xml:space="preserve"> should be searched and then deleted, but here the user entered name is not deleting.</w:t>
       </w:r>
     </w:p>
     <w:p>
@@ -341,15 +341,7 @@
           <w:sz w:val="28"/>
           <w:szCs w:val="28"/>
         </w:rPr>
-        <w:t>Issue Log File:</w:t>
-      </w:r>
-      <w:r>
-        <w:rPr>
-          <w:b/>
-          <w:sz w:val="28"/>
-          <w:szCs w:val="28"/>
-        </w:rPr>
-        <w:t xml:space="preserve"> </w:t>
+        <w:t xml:space="preserve">Issue Log File: </w:t>
       </w:r>
       <w:r>
         <w:rPr>
@@ -357,6 +349,175 @@
           <w:szCs w:val="28"/>
         </w:rPr>
         <w:t>deleteOP_issue3_20220310b.txt</w:t>
+      </w:r>
+    </w:p>
+    <w:p>
+      <w:pPr>
+        <w:rPr>
+          <w:b/>
+          <w:sz w:val="28"/>
+          <w:szCs w:val="28"/>
+        </w:rPr>
+      </w:pPr>
+    </w:p>
+    <w:p>
+      <w:pPr>
+        <w:rPr>
+          <w:b/>
+          <w:sz w:val="28"/>
+          <w:szCs w:val="28"/>
+        </w:rPr>
+      </w:pPr>
+    </w:p>
+    <w:p>
+      <w:pPr>
+        <w:rPr>
+          <w:b/>
+          <w:sz w:val="28"/>
+          <w:szCs w:val="28"/>
+        </w:rPr>
+      </w:pPr>
+    </w:p>
+    <w:p>
+      <w:pPr>
+        <w:rPr>
+          <w:b/>
+          <w:sz w:val="28"/>
+          <w:szCs w:val="28"/>
+        </w:rPr>
+      </w:pPr>
+    </w:p>
+    <w:p>
+      <w:pPr>
+        <w:rPr>
+          <w:b/>
+          <w:sz w:val="28"/>
+          <w:szCs w:val="28"/>
+        </w:rPr>
+      </w:pPr>
+    </w:p>
+    <w:p>
+      <w:pPr>
+        <w:rPr>
+          <w:b/>
+          <w:sz w:val="28"/>
+          <w:szCs w:val="28"/>
+        </w:rPr>
+      </w:pPr>
+    </w:p>
+    <w:p>
+      <w:pPr>
+        <w:rPr>
+          <w:b/>
+          <w:sz w:val="28"/>
+          <w:szCs w:val="28"/>
+        </w:rPr>
+      </w:pPr>
+      <w:proofErr w:type="gramStart"/>
+      <w:r>
+        <w:rPr>
+          <w:b/>
+          <w:sz w:val="28"/>
+          <w:szCs w:val="28"/>
+        </w:rPr>
+        <w:lastRenderedPageBreak/>
+        <w:t>Issue fix</w:t>
+      </w:r>
+      <w:proofErr w:type="gramEnd"/>
+      <w:r>
+        <w:rPr>
+          <w:b/>
+          <w:sz w:val="28"/>
+          <w:szCs w:val="28"/>
+        </w:rPr>
+        <w:t>:</w:t>
+      </w:r>
+    </w:p>
+    <w:p>
+      <w:pPr>
+        <w:rPr>
+          <w:sz w:val="28"/>
+          <w:szCs w:val="28"/>
+        </w:rPr>
+      </w:pPr>
+      <w:r>
+        <w:rPr>
+          <w:noProof/>
+        </w:rPr>
+        <w:drawing>
+          <wp:inline distT="0" distB="0" distL="0" distR="0" wp14:anchorId="0A272980" wp14:editId="27E6D0E0">
+            <wp:extent cx="5943600" cy="3714750"/>
+            <wp:effectExtent l="0" t="0" r="0" b="0"/>
+            <wp:docPr id="3" name="Picture 3"/>
+            <wp:cNvGraphicFramePr>
+              <a:graphicFrameLocks xmlns:a="http://schemas.openxmlformats.org/drawingml/2006/main" noChangeAspect="1"/>
+            </wp:cNvGraphicFramePr>
+            <a:graphic xmlns:a="http://schemas.openxmlformats.org/drawingml/2006/main">
+              <a:graphicData uri="http://schemas.openxmlformats.org/drawingml/2006/picture">
+                <pic:pic xmlns:pic="http://schemas.openxmlformats.org/drawingml/2006/picture">
+                  <pic:nvPicPr>
+                    <pic:cNvPr id="0" name=""/>
+                    <pic:cNvPicPr/>
+                  </pic:nvPicPr>
+                  <pic:blipFill>
+                    <a:blip r:embed="rId8"/>
+                    <a:stretch>
+                      <a:fillRect/>
+                    </a:stretch>
+                  </pic:blipFill>
+                  <pic:spPr>
+                    <a:xfrm>
+                      <a:off x="0" y="0"/>
+                      <a:ext cx="5943600" cy="3714750"/>
+                    </a:xfrm>
+                    <a:prstGeom prst="rect">
+                      <a:avLst/>
+                    </a:prstGeom>
+                  </pic:spPr>
+                </pic:pic>
+              </a:graphicData>
+            </a:graphic>
+          </wp:inline>
+        </w:drawing>
+      </w:r>
+    </w:p>
+    <w:p>
+      <w:pPr>
+        <w:rPr>
+          <w:sz w:val="28"/>
+          <w:szCs w:val="28"/>
+        </w:rPr>
+      </w:pPr>
+      <w:r>
+        <w:rPr>
+          <w:sz w:val="28"/>
+          <w:szCs w:val="28"/>
+        </w:rPr>
+        <w:t>Previously, we did not join the previous node and next node properly. Now we joined the previous node as well as the next node properly, so that the display function is performing as per our requirement.</w:t>
+      </w:r>
+    </w:p>
+    <w:p>
+      <w:pPr>
+        <w:rPr>
+          <w:b/>
+          <w:sz w:val="28"/>
+          <w:szCs w:val="28"/>
+        </w:rPr>
+      </w:pPr>
+      <w:r>
+        <w:rPr>
+          <w:b/>
+          <w:sz w:val="28"/>
+          <w:szCs w:val="28"/>
+        </w:rPr>
+        <w:t xml:space="preserve">Issue Log File: </w:t>
+      </w:r>
+      <w:r>
+        <w:rPr>
+          <w:sz w:val="28"/>
+          <w:szCs w:val="28"/>
+        </w:rPr>
+        <w:t>deleteOP_issue3_fix_20220311a</w:t>
       </w:r>
     </w:p>
     <w:p>

</xml_diff>